<commit_message>
[add] have translated 4-3 and reviewing 4-2
</commit_message>
<xml_diff>
--- a/托福阅读/4-1.docx
+++ b/托福阅读/4-1.docx
@@ -102,27 +102,7 @@
           <w:kern w:val="0"/>
           <w:szCs w:val="24"/>
         </w:rPr>
-        <w:t>湾有两个品种的</w:t>
-      </w:r>
-      <w:proofErr w:type="gramStart"/>
-      <w:r>
-        <w:rPr>
-          <w:rFonts w:ascii="Arial" w:eastAsia="宋体" w:hAnsi="Arial" w:cs="Arial" w:hint="eastAsia"/>
-          <w:color w:val="333333"/>
-          <w:kern w:val="0"/>
-          <w:szCs w:val="24"/>
-        </w:rPr>
-        <w:t>鹿数量</w:t>
-      </w:r>
-      <w:proofErr w:type="gramEnd"/>
-      <w:r>
-        <w:rPr>
-          <w:rFonts w:ascii="Arial" w:eastAsia="宋体" w:hAnsi="Arial" w:cs="Arial" w:hint="eastAsia"/>
-          <w:color w:val="333333"/>
-          <w:kern w:val="0"/>
-          <w:szCs w:val="24"/>
-        </w:rPr>
-        <w:t>非常的</w:t>
+        <w:t>湾有两个品种的鹿数量非常的</w:t>
       </w:r>
       <w:r>
         <w:rPr>
@@ -182,7 +162,6 @@
         </w:rPr>
         <w:t>黑尾的</w:t>
       </w:r>
-      <w:proofErr w:type="gramStart"/>
       <w:r>
         <w:rPr>
           <w:rFonts w:ascii="Arial" w:eastAsia="宋体" w:hAnsi="Arial" w:cs="Arial" w:hint="eastAsia"/>
@@ -199,17 +178,7 @@
           <w:kern w:val="0"/>
           <w:szCs w:val="24"/>
         </w:rPr>
-        <w:t>现在</w:t>
-      </w:r>
-      <w:proofErr w:type="gramEnd"/>
-      <w:r>
-        <w:rPr>
-          <w:rFonts w:ascii="Arial" w:eastAsia="宋体" w:hAnsi="Arial" w:cs="Arial" w:hint="eastAsia"/>
-          <w:color w:val="333333"/>
-          <w:kern w:val="0"/>
-          <w:szCs w:val="24"/>
-        </w:rPr>
-        <w:t>是最常见的品种</w:t>
+        <w:t>现在是最常见的品种</w:t>
       </w:r>
       <w:r>
         <w:rPr>
@@ -561,27 +530,7 @@
           <w:szCs w:val="24"/>
         </w:rPr>
         <w:br/>
-        <w:t xml:space="preserve">Nearly any kind of plant of the forest understory can be part of a deer's diet. Where the forest inhibits the growth of grass and other meadow plants, the black-tailed deer browses on huckleberry, salal, dogwood, and almost any </w:t>
-      </w:r>
-      <w:proofErr w:type="gramStart"/>
-      <w:r>
-        <w:rPr>
-          <w:rFonts w:ascii="Arial" w:eastAsia="宋体" w:hAnsi="Arial" w:cs="Arial"/>
-          <w:color w:val="333333"/>
-          <w:kern w:val="0"/>
-          <w:szCs w:val="24"/>
-        </w:rPr>
-        <w:t>other</w:t>
-      </w:r>
-      <w:proofErr w:type="gramEnd"/>
-      <w:r>
-        <w:rPr>
-          <w:rFonts w:ascii="Arial" w:eastAsia="宋体" w:hAnsi="Arial" w:cs="Arial"/>
-          <w:color w:val="333333"/>
-          <w:kern w:val="0"/>
-          <w:szCs w:val="24"/>
-        </w:rPr>
-        <w:t xml:space="preserve"> shrub or herb. But this is fair-weather feeding. What keeps the black-tailed deer alive in the harsher seasons of plant decay and dormancy? One compensation for not hibernating is the built-in urge to migrate. Deer may move from high-elevation browse areas in summer down to the lowland areas in late fall. Even with snow on the ground, the high bushy understory is exposed; also snow and wind bring down leafy branches of cedar, hemlock, red alder, and other arboreal fodder.</w:t>
+        <w:t>Nearly any kind of plant of the forest understory can be part of a deer's diet. Where the forest inhibits the growth of grass and other meadow plants, the black-tailed deer browses on huckleberry, salal, dogwood, and almost any other shrub or herb. But this is fair-weather feeding. What keeps the black-tailed deer alive in the harsher seasons of plant decay and dormancy? One compensation for not hibernating is the built-in urge to migrate. Deer may move from high-elevation browse areas in summer down to the lowland areas in late fall. Even with snow on the ground, the high bushy understory is exposed; also snow and wind bring down leafy branches of cedar, hemlock, red alder, and other arboreal fodder.</w:t>
       </w:r>
     </w:p>
     <w:p>
@@ -702,27 +651,7 @@
           <w:kern w:val="0"/>
           <w:szCs w:val="24"/>
         </w:rPr>
-        <w:t>黑</w:t>
-      </w:r>
-      <w:proofErr w:type="gramStart"/>
-      <w:r>
-        <w:rPr>
-          <w:rFonts w:ascii="Arial" w:eastAsia="宋体" w:hAnsi="Arial" w:cs="Arial" w:hint="eastAsia"/>
-          <w:color w:val="333333"/>
-          <w:kern w:val="0"/>
-          <w:szCs w:val="24"/>
-        </w:rPr>
-        <w:t>尾鹿可以</w:t>
-      </w:r>
-      <w:proofErr w:type="gramEnd"/>
-      <w:r>
-        <w:rPr>
-          <w:rFonts w:ascii="Arial" w:eastAsia="宋体" w:hAnsi="Arial" w:cs="Arial" w:hint="eastAsia"/>
-          <w:color w:val="333333"/>
-          <w:kern w:val="0"/>
-          <w:szCs w:val="24"/>
-        </w:rPr>
-        <w:t>吃越橘、。。。，和几乎其他任何灌木和草</w:t>
+        <w:t>黑尾鹿可以吃越橘、。。。，和几乎其他任何灌木和草</w:t>
       </w:r>
       <w:r>
         <w:rPr>
@@ -759,27 +688,7 @@
           <w:kern w:val="0"/>
           <w:szCs w:val="24"/>
         </w:rPr>
-        <w:t>。但是在恶劣的环境下，植物衰败和消亡的季节，黑</w:t>
-      </w:r>
-      <w:proofErr w:type="gramStart"/>
-      <w:r>
-        <w:rPr>
-          <w:rFonts w:ascii="Arial" w:eastAsia="宋体" w:hAnsi="Arial" w:cs="Arial" w:hint="eastAsia"/>
-          <w:color w:val="333333"/>
-          <w:kern w:val="0"/>
-          <w:szCs w:val="24"/>
-        </w:rPr>
-        <w:t>尾鹿如何</w:t>
-      </w:r>
-      <w:proofErr w:type="gramEnd"/>
-      <w:r>
-        <w:rPr>
-          <w:rFonts w:ascii="Arial" w:eastAsia="宋体" w:hAnsi="Arial" w:cs="Arial" w:hint="eastAsia"/>
-          <w:color w:val="333333"/>
-          <w:kern w:val="0"/>
-          <w:szCs w:val="24"/>
-        </w:rPr>
-        <w:t>生存呢。除了冬眠以外，还有一种方法就是迁徙。</w:t>
+        <w:t>。但是在恶劣的环境下，植物衰败和消亡的季节，黑尾鹿如何生存呢。除了冬眠以外，还有一种方法就是迁徙。</w:t>
       </w:r>
       <w:r>
         <w:rPr>
@@ -807,9 +716,8 @@
           <w:szCs w:val="24"/>
           <w:highlight w:val="yellow"/>
         </w:rPr>
-        <w:t>鹿群会在夏天迁徙到高海拔地区觅食，在深秋时再</w:t>
-      </w:r>
-      <w:proofErr w:type="gramStart"/>
+        <w:t>鹿群会在夏天迁徙到高海拔地区觅食，在深秋时再回到</w:t>
+      </w:r>
       <w:r>
         <w:rPr>
           <w:rFonts w:ascii="Arial" w:eastAsia="宋体" w:hAnsi="Arial" w:cs="Arial" w:hint="eastAsia"/>
@@ -818,28 +726,7 @@
           <w:szCs w:val="24"/>
           <w:highlight w:val="yellow"/>
         </w:rPr>
-        <w:t>回到</w:t>
-      </w:r>
-      <w:r>
-        <w:rPr>
-          <w:rFonts w:ascii="Arial" w:eastAsia="宋体" w:hAnsi="Arial" w:cs="Arial" w:hint="eastAsia"/>
-          <w:color w:val="333333"/>
-          <w:kern w:val="0"/>
-          <w:szCs w:val="24"/>
-          <w:highlight w:val="yellow"/>
-        </w:rPr>
-        <w:t>低</w:t>
-      </w:r>
-      <w:proofErr w:type="gramEnd"/>
-      <w:r>
-        <w:rPr>
-          <w:rFonts w:ascii="Arial" w:eastAsia="宋体" w:hAnsi="Arial" w:cs="Arial" w:hint="eastAsia"/>
-          <w:color w:val="333333"/>
-          <w:kern w:val="0"/>
-          <w:szCs w:val="24"/>
-          <w:highlight w:val="yellow"/>
-        </w:rPr>
-        <w:t>海拔地区</w:t>
+        <w:t>低海拔地区</w:t>
       </w:r>
       <w:r>
         <w:rPr>
@@ -970,7 +857,7 @@
         <w:shd w:val="clear" w:color="auto" w:fill="FFFFFF"/>
         <w:jc w:val="left"/>
         <w:rPr>
-          <w:rFonts w:ascii="Arial" w:eastAsia="宋体" w:hAnsi="Arial" w:cs="Arial" w:hint="eastAsia"/>
+          <w:rFonts w:ascii="Arial" w:eastAsia="宋体" w:hAnsi="Arial" w:cs="Arial"/>
           <w:color w:val="333333"/>
           <w:kern w:val="0"/>
           <w:szCs w:val="24"/>
@@ -1227,7 +1114,7 @@
         <w:shd w:val="clear" w:color="auto" w:fill="FFFFFF"/>
         <w:jc w:val="left"/>
         <w:rPr>
-          <w:rFonts w:ascii="Arial" w:eastAsia="宋体" w:hAnsi="Arial" w:cs="Arial" w:hint="eastAsia"/>
+          <w:rFonts w:ascii="Arial" w:eastAsia="宋体" w:hAnsi="Arial" w:cs="Arial"/>
           <w:color w:val="333333"/>
           <w:kern w:val="0"/>
           <w:szCs w:val="24"/>
@@ -1309,67 +1196,7 @@
           <w:kern w:val="0"/>
           <w:szCs w:val="24"/>
         </w:rPr>
-        <w:t xml:space="preserve"> bemoaned the lack of this succulent game animal. Famous explorers of the north American frontier, Lewis and Clark arrived at the mouth of the Columbia River on November 14, 1805, in nearly starved circumstances. They had experienced great difficulty finding game west of the Rockies and not until the second of December </w:t>
-      </w:r>
-      <w:proofErr w:type="gramStart"/>
-      <w:r>
-        <w:rPr>
-          <w:rFonts w:ascii="Arial" w:eastAsia="宋体" w:hAnsi="Arial" w:cs="Arial"/>
-          <w:color w:val="333333"/>
-          <w:kern w:val="0"/>
-          <w:szCs w:val="24"/>
-        </w:rPr>
-        <w:t>did</w:t>
-      </w:r>
-      <w:proofErr w:type="gramEnd"/>
-      <w:r>
-        <w:rPr>
-          <w:rFonts w:ascii="Arial" w:eastAsia="宋体" w:hAnsi="Arial" w:cs="Arial"/>
-          <w:color w:val="333333"/>
-          <w:kern w:val="0"/>
-          <w:szCs w:val="24"/>
-        </w:rPr>
-        <w:t xml:space="preserve"> they kill their first elk. To keep 40 people alive that winter, they consumed approximately 150 elk and 20 deer. And when game moved out of the lowlands in early spring, the expedition decided to return east rather than face possible starvation. Later </w:t>
-      </w:r>
-      <w:proofErr w:type="gramStart"/>
-      <w:r>
-        <w:rPr>
-          <w:rFonts w:ascii="Arial" w:eastAsia="宋体" w:hAnsi="Arial" w:cs="Arial"/>
-          <w:color w:val="333333"/>
-          <w:kern w:val="0"/>
-          <w:szCs w:val="24"/>
-        </w:rPr>
-        <w:t>on</w:t>
-      </w:r>
-      <w:proofErr w:type="gramEnd"/>
-      <w:r>
-        <w:rPr>
-          <w:rFonts w:ascii="Arial" w:eastAsia="宋体" w:hAnsi="Arial" w:cs="Arial"/>
-          <w:color w:val="333333"/>
-          <w:kern w:val="0"/>
-          <w:szCs w:val="24"/>
-        </w:rPr>
-        <w:t xml:space="preserve"> in the early years of the nineteenth century, when Fort Vancouver became the headquarters of the Hudson's Bay Company, deer populations continued to fluctuate. David Douglas, Scottish botanical explorer of the 1830s, found a disturbing change in the animal life around the fort during the period between his first visit in 1825 and his final contact with the fort in 1832. A recent Douglas biographer states:" The deer which once picturesquely dotted the meadows around the fort were </w:t>
-      </w:r>
-      <w:proofErr w:type="gramStart"/>
-      <w:r>
-        <w:rPr>
-          <w:rFonts w:ascii="Arial" w:eastAsia="宋体" w:hAnsi="Arial" w:cs="Arial"/>
-          <w:color w:val="333333"/>
-          <w:kern w:val="0"/>
-          <w:szCs w:val="24"/>
-        </w:rPr>
-        <w:t>gone ?in</w:t>
-      </w:r>
-      <w:proofErr w:type="gramEnd"/>
-      <w:r>
-        <w:rPr>
-          <w:rFonts w:ascii="Arial" w:eastAsia="宋体" w:hAnsi="Arial" w:cs="Arial"/>
-          <w:color w:val="333333"/>
-          <w:kern w:val="0"/>
-          <w:szCs w:val="24"/>
-        </w:rPr>
-        <w:t xml:space="preserve"> 1832?, hunted to extermination in order to protect the crops."</w:t>
+        <w:t xml:space="preserve"> bemoaned the lack of this succulent game animal. Famous explorers of the north American frontier, Lewis and Clark arrived at the mouth of the Columbia River on November 14, 1805, in nearly starved circumstances. They had experienced great difficulty finding game west of the Rockies and not until the second of December did they kill their first elk. To keep 40 people alive that winter, they consumed approximately 150 elk and 20 deer. And when game moved out of the lowlands in early spring, the expedition decided to return east rather than face possible starvation. Later on in the early years of the nineteenth century, when Fort Vancouver became the headquarters of the Hudson's Bay Company, deer populations continued to fluctuate. David Douglas, Scottish botanical explorer of the 1830s, found a disturbing change in the animal life around the fort during the period between his first visit in 1825 and his final contact with the fort in 1832. A recent Douglas biographer states:" The deer which once picturesquely dotted the meadows around the fort were gone ?in 1832?, hunted to extermination in order to protect the crops."</w:t>
       </w:r>
     </w:p>
     <w:p>
@@ -1992,19 +1819,8 @@
           <w:kern w:val="0"/>
           <w:szCs w:val="24"/>
         </w:rPr>
-        <w:t>年第一次访问持续到</w:t>
-      </w:r>
-      <w:proofErr w:type="gramStart"/>
-      <w:r>
-        <w:rPr>
-          <w:rFonts w:ascii="Arial" w:eastAsia="宋体" w:hAnsi="Arial" w:cs="Arial" w:hint="eastAsia"/>
-          <w:color w:val="333333"/>
-          <w:kern w:val="0"/>
-          <w:szCs w:val="24"/>
-        </w:rPr>
-        <w:t>到</w:t>
-      </w:r>
-      <w:proofErr w:type="gramEnd"/>
+        <w:t>年第一次访问持续到到</w:t>
+      </w:r>
       <w:r>
         <w:rPr>
           <w:rFonts w:ascii="Arial" w:eastAsia="宋体" w:hAnsi="Arial" w:cs="Arial" w:hint="eastAsia"/>
@@ -2548,27 +2364,7 @@
           <w:szCs w:val="24"/>
         </w:rPr>
         <w:br/>
-        <w:t xml:space="preserve">Reduction in numbers of game should have boded ill for their survival in later times. A worsening of the plight of deer was to be expected as settlers encroached on the land, logging, burning, and clearing, eventually replacing a wilderness landscape with roads, cities, towns, and factories. No doubt the numbers of deer declined still further. Recall the fate of the Columbian white-tailed deer, now in a protected status. But for the black-tailed deer, human pressure has had just the opposite effect. Wildlife zoologist Helmut </w:t>
-      </w:r>
-      <w:proofErr w:type="gramStart"/>
-      <w:r>
-        <w:rPr>
-          <w:rFonts w:ascii="Arial" w:eastAsia="宋体" w:hAnsi="Arial" w:cs="Arial"/>
-          <w:color w:val="333333"/>
-          <w:kern w:val="0"/>
-          <w:szCs w:val="24"/>
-        </w:rPr>
-        <w:t>Buechner(</w:t>
-      </w:r>
-      <w:proofErr w:type="gramEnd"/>
-      <w:r>
-        <w:rPr>
-          <w:rFonts w:ascii="Arial" w:eastAsia="宋体" w:hAnsi="Arial" w:cs="Arial"/>
-          <w:color w:val="333333"/>
-          <w:kern w:val="0"/>
-          <w:szCs w:val="24"/>
-        </w:rPr>
-        <w:t xml:space="preserve">1953), in reviewing the nature of biotic changes in Washington through recorded time, says that "since the early 1940s, the state has had more deer than at any other time in its history, the winter population fluctuating around approximately 320,000 deer (mule and black-tailed deer), which will yield about 65,000 of </w:t>
+        <w:t xml:space="preserve">Reduction in numbers of game should have boded ill for their survival in later times. A worsening of the plight of deer was to be expected as settlers encroached on the land, logging, burning, and clearing, eventually replacing a wilderness landscape with roads, cities, towns, and factories. No doubt the numbers of deer declined still further. Recall the fate of the Columbian white-tailed deer, now in a protected status. But for the black-tailed deer, human pressure has had just the opposite effect. Wildlife zoologist Helmut Buechner(1953), in reviewing the nature of biotic changes in Washington through recorded time, says that "since the early 1940s, the state has had more deer than at any other time in its history, the winter population fluctuating around approximately 320,000 deer (mule and black-tailed deer), which will yield about 65,000 of </w:t>
       </w:r>
       <w:r>
         <w:rPr>
@@ -2687,9 +2483,91 @@
           <w:kern w:val="0"/>
           <w:szCs w:val="24"/>
         </w:rPr>
-        <w:t>预示了在接下来的时间</w:t>
-      </w:r>
-      <w:proofErr w:type="gramStart"/>
+        <w:t>预示了在接下来的时间里疾病对他们的生存的威胁</w:t>
+      </w:r>
+      <w:r>
+        <w:rPr>
+          <w:rFonts w:ascii="Arial" w:eastAsia="宋体" w:hAnsi="Arial" w:cs="Arial" w:hint="eastAsia"/>
+          <w:color w:val="333333"/>
+          <w:kern w:val="0"/>
+          <w:szCs w:val="24"/>
+        </w:rPr>
+        <w:t>，</w:t>
+      </w:r>
+      <w:r>
+        <w:rPr>
+          <w:rFonts w:ascii="Arial" w:eastAsia="宋体" w:hAnsi="Arial" w:cs="Arial" w:hint="eastAsia"/>
+          <w:color w:val="333333"/>
+          <w:kern w:val="0"/>
+          <w:szCs w:val="24"/>
+          <w:highlight w:val="yellow"/>
+        </w:rPr>
+        <w:t>预示着他们今后生存的艰难</w:t>
+      </w:r>
+      <w:r>
+        <w:rPr>
+          <w:rFonts w:ascii="Arial" w:eastAsia="宋体" w:hAnsi="Arial" w:cs="Arial" w:hint="eastAsia"/>
+          <w:color w:val="333333"/>
+          <w:kern w:val="0"/>
+          <w:szCs w:val="24"/>
+        </w:rPr>
+        <w:t>。鹿群还面临一个更糟糕的局面就是</w:t>
+      </w:r>
+      <w:r>
+        <w:rPr>
+          <w:rFonts w:ascii="Arial" w:eastAsia="宋体" w:hAnsi="Arial" w:cs="Arial" w:hint="eastAsia"/>
+          <w:color w:val="333333"/>
+          <w:kern w:val="0"/>
+          <w:szCs w:val="24"/>
+        </w:rPr>
+        <w:t>当地的居住者理所应当的占据着他们的栖息地。荒野草地的树木被砍伐，焚烧清除，甚至被公路，城镇，工厂占据。毫无疑问鹿群的数量会继续下降。</w:t>
+      </w:r>
+      <w:r>
+        <w:rPr>
+          <w:rFonts w:ascii="Arial" w:eastAsia="宋体" w:hAnsi="Arial" w:cs="Arial" w:hint="eastAsia"/>
+          <w:color w:val="333333"/>
+          <w:kern w:val="0"/>
+          <w:szCs w:val="24"/>
+        </w:rPr>
+        <w:t>Columbian</w:t>
+      </w:r>
+      <w:r>
+        <w:rPr>
+          <w:rFonts w:ascii="Arial" w:eastAsia="宋体" w:hAnsi="Arial" w:cs="Arial" w:hint="eastAsia"/>
+          <w:color w:val="333333"/>
+          <w:kern w:val="0"/>
+          <w:szCs w:val="24"/>
+        </w:rPr>
+        <w:t>的白尾鹿现在被呼吁的着，受到了保护</w:t>
+      </w:r>
+      <w:r>
+        <w:rPr>
+          <w:rFonts w:ascii="Arial" w:eastAsia="宋体" w:hAnsi="Arial" w:cs="Arial" w:hint="eastAsia"/>
+          <w:color w:val="333333"/>
+          <w:kern w:val="0"/>
+          <w:szCs w:val="24"/>
+        </w:rPr>
+        <w:t>，</w:t>
+      </w:r>
+      <w:r>
+        <w:rPr>
+          <w:rFonts w:ascii="Arial" w:eastAsia="宋体" w:hAnsi="Arial" w:cs="Arial" w:hint="eastAsia"/>
+          <w:color w:val="333333"/>
+          <w:kern w:val="0"/>
+          <w:szCs w:val="24"/>
+          <w:highlight w:val="yellow"/>
+        </w:rPr>
+        <w:t>回想起来，哥伦比亚的白尾鹿的命运，现在正处于被保护的地位。</w:t>
+      </w:r>
+      <w:r>
+        <w:rPr>
+          <w:rFonts w:ascii="Arial" w:eastAsia="宋体" w:hAnsi="Arial" w:cs="Arial" w:hint="eastAsia"/>
+          <w:color w:val="333333"/>
+          <w:kern w:val="0"/>
+          <w:szCs w:val="24"/>
+        </w:rPr>
+        <w:t>但是对于黑尾鹿，人类带来的压力</w:t>
+      </w:r>
       <w:r>
         <w:rPr>
           <w:rFonts w:ascii="Arial" w:eastAsia="宋体" w:hAnsi="Arial" w:cs="Arial" w:hint="eastAsia"/>
@@ -2698,9 +2576,8 @@
           <w:kern w:val="0"/>
           <w:szCs w:val="24"/>
         </w:rPr>
-        <w:t>里疾病</w:t>
-      </w:r>
-      <w:proofErr w:type="gramEnd"/>
+        <w:t>仍然在</w:t>
+      </w:r>
       <w:r>
         <w:rPr>
           <w:rFonts w:ascii="Arial" w:eastAsia="宋体" w:hAnsi="Arial" w:cs="Arial" w:hint="eastAsia"/>
@@ -2709,16 +2586,53 @@
           <w:kern w:val="0"/>
           <w:szCs w:val="24"/>
         </w:rPr>
-        <w:t>对他们的生存的威胁</w:t>
-      </w:r>
-      <w:r>
-        <w:rPr>
-          <w:rFonts w:ascii="Arial" w:eastAsia="宋体" w:hAnsi="Arial" w:cs="Arial" w:hint="eastAsia"/>
-          <w:color w:val="333333"/>
-          <w:kern w:val="0"/>
-          <w:szCs w:val="24"/>
-        </w:rPr>
-        <w:t>，</w:t>
+        <w:t>发挥着负面作用</w:t>
+      </w:r>
+      <w:r>
+        <w:rPr>
+          <w:rFonts w:ascii="Arial" w:eastAsia="宋体" w:hAnsi="Arial" w:cs="Arial" w:hint="eastAsia"/>
+          <w:color w:val="333333"/>
+          <w:kern w:val="0"/>
+          <w:szCs w:val="24"/>
+        </w:rPr>
+        <w:t>产生了相反的效果</w:t>
+      </w:r>
+      <w:r>
+        <w:rPr>
+          <w:rFonts w:ascii="Arial" w:eastAsia="宋体" w:hAnsi="Arial" w:cs="Arial" w:hint="eastAsia"/>
+          <w:color w:val="333333"/>
+          <w:kern w:val="0"/>
+          <w:szCs w:val="24"/>
+        </w:rPr>
+        <w:t>。野生动物学家</w:t>
+      </w:r>
+      <w:r>
+        <w:rPr>
+          <w:rFonts w:ascii="Arial" w:eastAsia="宋体" w:hAnsi="Arial" w:cs="Arial" w:hint="eastAsia"/>
+          <w:color w:val="333333"/>
+          <w:kern w:val="0"/>
+          <w:szCs w:val="24"/>
+        </w:rPr>
+        <w:t>HB</w:t>
+      </w:r>
+      <w:r>
+        <w:rPr>
+          <w:rFonts w:ascii="Arial" w:eastAsia="宋体" w:hAnsi="Arial" w:cs="Arial" w:hint="eastAsia"/>
+          <w:color w:val="333333"/>
+          <w:kern w:val="0"/>
+          <w:szCs w:val="24"/>
+        </w:rPr>
+        <w:t>通过</w:t>
+      </w:r>
+      <w:r>
+        <w:rPr>
+          <w:rFonts w:ascii="Arial" w:eastAsia="宋体" w:hAnsi="Arial" w:cs="Arial" w:hint="eastAsia"/>
+          <w:strike/>
+          <w:color w:val="333333"/>
+          <w:kern w:val="0"/>
+          <w:szCs w:val="24"/>
+        </w:rPr>
+        <w:t>记录的时间在复盘华盛顿周围负面变化的自然环境后说到</w:t>
       </w:r>
       <w:r>
         <w:rPr>
@@ -2728,133 +2642,70 @@
           <w:szCs w:val="24"/>
           <w:highlight w:val="yellow"/>
         </w:rPr>
-        <w:t>预示着他们今后生存的艰难</w:t>
-      </w:r>
-      <w:r>
-        <w:rPr>
-          <w:rFonts w:ascii="Arial" w:eastAsia="宋体" w:hAnsi="Arial" w:cs="Arial" w:hint="eastAsia"/>
-          <w:color w:val="333333"/>
-          <w:kern w:val="0"/>
-          <w:szCs w:val="24"/>
-        </w:rPr>
-        <w:t>。鹿群还面临一个更糟糕的局面就是</w:t>
-      </w:r>
-      <w:r>
-        <w:rPr>
-          <w:rFonts w:ascii="Arial" w:eastAsia="宋体" w:hAnsi="Arial" w:cs="Arial" w:hint="eastAsia"/>
-          <w:color w:val="333333"/>
-          <w:kern w:val="0"/>
-          <w:szCs w:val="24"/>
-        </w:rPr>
-        <w:t>当地的居住者理所应当的占据着他们的栖息地。荒野草地的树木被砍伐，焚烧清除，甚至被公路，城镇，工厂占据。毫无疑问鹿群的数量会继续下降。</w:t>
-      </w:r>
-      <w:r>
-        <w:rPr>
-          <w:rFonts w:ascii="Arial" w:eastAsia="宋体" w:hAnsi="Arial" w:cs="Arial" w:hint="eastAsia"/>
-          <w:color w:val="333333"/>
-          <w:kern w:val="0"/>
-          <w:szCs w:val="24"/>
-        </w:rPr>
-        <w:t>Columbian</w:t>
-      </w:r>
-      <w:r>
-        <w:rPr>
-          <w:rFonts w:ascii="Arial" w:eastAsia="宋体" w:hAnsi="Arial" w:cs="Arial" w:hint="eastAsia"/>
-          <w:color w:val="333333"/>
-          <w:kern w:val="0"/>
-          <w:szCs w:val="24"/>
-        </w:rPr>
-        <w:t>的白</w:t>
-      </w:r>
-      <w:proofErr w:type="gramStart"/>
-      <w:r>
-        <w:rPr>
-          <w:rFonts w:ascii="Arial" w:eastAsia="宋体" w:hAnsi="Arial" w:cs="Arial" w:hint="eastAsia"/>
-          <w:color w:val="333333"/>
-          <w:kern w:val="0"/>
-          <w:szCs w:val="24"/>
-        </w:rPr>
-        <w:t>尾鹿现在</w:t>
-      </w:r>
-      <w:proofErr w:type="gramEnd"/>
-      <w:r>
-        <w:rPr>
-          <w:rFonts w:ascii="Arial" w:eastAsia="宋体" w:hAnsi="Arial" w:cs="Arial" w:hint="eastAsia"/>
-          <w:color w:val="333333"/>
-          <w:kern w:val="0"/>
-          <w:szCs w:val="24"/>
-        </w:rPr>
-        <w:t>被呼吁</w:t>
-      </w:r>
-      <w:proofErr w:type="gramStart"/>
-      <w:r>
-        <w:rPr>
-          <w:rFonts w:ascii="Arial" w:eastAsia="宋体" w:hAnsi="Arial" w:cs="Arial" w:hint="eastAsia"/>
-          <w:color w:val="333333"/>
-          <w:kern w:val="0"/>
-          <w:szCs w:val="24"/>
-        </w:rPr>
-        <w:t>的着</w:t>
-      </w:r>
-      <w:proofErr w:type="gramEnd"/>
-      <w:r>
-        <w:rPr>
-          <w:rFonts w:ascii="Arial" w:eastAsia="宋体" w:hAnsi="Arial" w:cs="Arial" w:hint="eastAsia"/>
-          <w:color w:val="333333"/>
-          <w:kern w:val="0"/>
-          <w:szCs w:val="24"/>
-        </w:rPr>
-        <w:t>，受到了保护</w:t>
-      </w:r>
-      <w:r>
-        <w:rPr>
-          <w:rFonts w:ascii="Arial" w:eastAsia="宋体" w:hAnsi="Arial" w:cs="Arial" w:hint="eastAsia"/>
-          <w:color w:val="333333"/>
-          <w:kern w:val="0"/>
-          <w:szCs w:val="24"/>
-        </w:rPr>
-        <w:t>，</w:t>
-      </w:r>
-      <w:r>
-        <w:rPr>
-          <w:rFonts w:ascii="Arial" w:eastAsia="宋体" w:hAnsi="Arial" w:cs="Arial" w:hint="eastAsia"/>
-          <w:color w:val="333333"/>
-          <w:kern w:val="0"/>
-          <w:szCs w:val="24"/>
-          <w:highlight w:val="yellow"/>
-        </w:rPr>
-        <w:t>回想起来，哥伦比亚的</w:t>
-      </w:r>
-      <w:proofErr w:type="gramStart"/>
-      <w:r>
-        <w:rPr>
-          <w:rFonts w:ascii="Arial" w:eastAsia="宋体" w:hAnsi="Arial" w:cs="Arial" w:hint="eastAsia"/>
-          <w:color w:val="333333"/>
-          <w:kern w:val="0"/>
-          <w:szCs w:val="24"/>
-          <w:highlight w:val="yellow"/>
-        </w:rPr>
-        <w:t>白尾鹿的</w:t>
-      </w:r>
-      <w:proofErr w:type="gramEnd"/>
-      <w:r>
-        <w:rPr>
-          <w:rFonts w:ascii="Arial" w:eastAsia="宋体" w:hAnsi="Arial" w:cs="Arial" w:hint="eastAsia"/>
-          <w:color w:val="333333"/>
-          <w:kern w:val="0"/>
-          <w:szCs w:val="24"/>
-          <w:highlight w:val="yellow"/>
-        </w:rPr>
-        <w:t>命运，现在正处于被保护的地位。</w:t>
-      </w:r>
-      <w:r>
-        <w:rPr>
-          <w:rFonts w:ascii="Arial" w:eastAsia="宋体" w:hAnsi="Arial" w:cs="Arial" w:hint="eastAsia"/>
-          <w:color w:val="333333"/>
-          <w:kern w:val="0"/>
-          <w:szCs w:val="24"/>
-        </w:rPr>
-        <w:t>但是对于黑尾鹿，人类带来的压力</w:t>
+        <w:t>通过已有的记录评论了华盛顿地区生物的自然变化</w:t>
+      </w:r>
+      <w:r>
+        <w:rPr>
+          <w:rFonts w:ascii="Arial" w:eastAsia="宋体" w:hAnsi="Arial" w:cs="Arial" w:hint="eastAsia"/>
+          <w:color w:val="333333"/>
+          <w:kern w:val="0"/>
+          <w:szCs w:val="24"/>
+        </w:rPr>
+        <w:t>，在</w:t>
+      </w:r>
+      <w:r>
+        <w:rPr>
+          <w:rFonts w:ascii="Arial" w:eastAsia="宋体" w:hAnsi="Arial" w:cs="Arial" w:hint="eastAsia"/>
+          <w:color w:val="333333"/>
+          <w:kern w:val="0"/>
+          <w:szCs w:val="24"/>
+        </w:rPr>
+        <w:t>1</w:t>
+      </w:r>
+      <w:r>
+        <w:rPr>
+          <w:rFonts w:ascii="Arial" w:eastAsia="宋体" w:hAnsi="Arial" w:cs="Arial"/>
+          <w:color w:val="333333"/>
+          <w:kern w:val="0"/>
+          <w:szCs w:val="24"/>
+        </w:rPr>
+        <w:t>940</w:t>
+      </w:r>
+      <w:r>
+        <w:rPr>
+          <w:rFonts w:ascii="Arial" w:eastAsia="宋体" w:hAnsi="Arial" w:cs="Arial" w:hint="eastAsia"/>
+          <w:color w:val="333333"/>
+          <w:kern w:val="0"/>
+          <w:szCs w:val="24"/>
+        </w:rPr>
+        <w:t>年早期，该州鹿群数量在历史记录中达到的顶峰，冬季时鹿群数量围绕着</w:t>
+      </w:r>
+      <w:r>
+        <w:rPr>
+          <w:rFonts w:ascii="Arial" w:eastAsia="宋体" w:hAnsi="Arial" w:cs="Arial" w:hint="eastAsia"/>
+          <w:color w:val="333333"/>
+          <w:kern w:val="0"/>
+          <w:szCs w:val="24"/>
+        </w:rPr>
+        <w:t>3</w:t>
+      </w:r>
+      <w:r>
+        <w:rPr>
+          <w:rFonts w:ascii="Arial" w:eastAsia="宋体" w:hAnsi="Arial" w:cs="Arial"/>
+          <w:color w:val="333333"/>
+          <w:kern w:val="0"/>
+          <w:szCs w:val="24"/>
+        </w:rPr>
+        <w:t>20000</w:t>
+      </w:r>
+      <w:r>
+        <w:rPr>
+          <w:rFonts w:ascii="Arial" w:eastAsia="宋体" w:hAnsi="Arial" w:cs="Arial" w:hint="eastAsia"/>
+          <w:color w:val="333333"/>
+          <w:kern w:val="0"/>
+          <w:szCs w:val="24"/>
+        </w:rPr>
+        <w:t>上下波动，</w:t>
       </w:r>
       <w:r>
         <w:rPr>
@@ -2864,7 +2715,7 @@
           <w:kern w:val="0"/>
           <w:szCs w:val="24"/>
         </w:rPr>
-        <w:t>仍然在</w:t>
+        <w:t>这将会生育</w:t>
       </w:r>
       <w:r>
         <w:rPr>
@@ -2874,126 +2725,17 @@
           <w:kern w:val="0"/>
           <w:szCs w:val="24"/>
         </w:rPr>
-        <w:t>发挥着负面作用</w:t>
-      </w:r>
-      <w:r>
-        <w:rPr>
-          <w:rFonts w:ascii="Arial" w:eastAsia="宋体" w:hAnsi="Arial" w:cs="Arial" w:hint="eastAsia"/>
-          <w:color w:val="333333"/>
-          <w:kern w:val="0"/>
-          <w:szCs w:val="24"/>
-        </w:rPr>
-        <w:t>产生了相反的效果</w:t>
-      </w:r>
-      <w:r>
-        <w:rPr>
-          <w:rFonts w:ascii="Arial" w:eastAsia="宋体" w:hAnsi="Arial" w:cs="Arial" w:hint="eastAsia"/>
-          <w:color w:val="333333"/>
-          <w:kern w:val="0"/>
-          <w:szCs w:val="24"/>
-        </w:rPr>
-        <w:t>。野生动物学家</w:t>
-      </w:r>
-      <w:r>
-        <w:rPr>
-          <w:rFonts w:ascii="Arial" w:eastAsia="宋体" w:hAnsi="Arial" w:cs="Arial" w:hint="eastAsia"/>
-          <w:color w:val="333333"/>
-          <w:kern w:val="0"/>
-          <w:szCs w:val="24"/>
-        </w:rPr>
-        <w:t>HB</w:t>
-      </w:r>
-      <w:r>
-        <w:rPr>
-          <w:rFonts w:ascii="Arial" w:eastAsia="宋体" w:hAnsi="Arial" w:cs="Arial" w:hint="eastAsia"/>
-          <w:color w:val="333333"/>
-          <w:kern w:val="0"/>
-          <w:szCs w:val="24"/>
-        </w:rPr>
-        <w:t>通过</w:t>
-      </w:r>
-      <w:r>
-        <w:rPr>
-          <w:rFonts w:ascii="Arial" w:eastAsia="宋体" w:hAnsi="Arial" w:cs="Arial" w:hint="eastAsia"/>
+        <w:t>6</w:t>
+      </w:r>
+      <w:r>
+        <w:rPr>
+          <w:rFonts w:ascii="Arial" w:eastAsia="宋体" w:hAnsi="Arial" w:cs="Arial"/>
           <w:strike/>
           <w:color w:val="333333"/>
           <w:kern w:val="0"/>
           <w:szCs w:val="24"/>
         </w:rPr>
-        <w:t>记录的时间在复盘华盛顿周围负面变化的自然环境后说到</w:t>
-      </w:r>
-      <w:r>
-        <w:rPr>
-          <w:rFonts w:ascii="Arial" w:eastAsia="宋体" w:hAnsi="Arial" w:cs="Arial" w:hint="eastAsia"/>
-          <w:color w:val="333333"/>
-          <w:kern w:val="0"/>
-          <w:szCs w:val="24"/>
-          <w:highlight w:val="yellow"/>
-        </w:rPr>
-        <w:t>通过已有的记录评论了华盛顿地区生物的自然变化</w:t>
-      </w:r>
-      <w:r>
-        <w:rPr>
-          <w:rFonts w:ascii="Arial" w:eastAsia="宋体" w:hAnsi="Arial" w:cs="Arial" w:hint="eastAsia"/>
-          <w:color w:val="333333"/>
-          <w:kern w:val="0"/>
-          <w:szCs w:val="24"/>
-        </w:rPr>
-        <w:t>，在</w:t>
-      </w:r>
-      <w:r>
-        <w:rPr>
-          <w:rFonts w:ascii="Arial" w:eastAsia="宋体" w:hAnsi="Arial" w:cs="Arial" w:hint="eastAsia"/>
-          <w:color w:val="333333"/>
-          <w:kern w:val="0"/>
-          <w:szCs w:val="24"/>
-        </w:rPr>
-        <w:t>1</w:t>
-      </w:r>
-      <w:r>
-        <w:rPr>
-          <w:rFonts w:ascii="Arial" w:eastAsia="宋体" w:hAnsi="Arial" w:cs="Arial"/>
-          <w:color w:val="333333"/>
-          <w:kern w:val="0"/>
-          <w:szCs w:val="24"/>
-        </w:rPr>
-        <w:t>940</w:t>
-      </w:r>
-      <w:r>
-        <w:rPr>
-          <w:rFonts w:ascii="Arial" w:eastAsia="宋体" w:hAnsi="Arial" w:cs="Arial" w:hint="eastAsia"/>
-          <w:color w:val="333333"/>
-          <w:kern w:val="0"/>
-          <w:szCs w:val="24"/>
-        </w:rPr>
-        <w:t>年早期，该州鹿群数量在历史记录中达到的顶峰，冬季时鹿群数量围绕着</w:t>
-      </w:r>
-      <w:r>
-        <w:rPr>
-          <w:rFonts w:ascii="Arial" w:eastAsia="宋体" w:hAnsi="Arial" w:cs="Arial" w:hint="eastAsia"/>
-          <w:color w:val="333333"/>
-          <w:kern w:val="0"/>
-          <w:szCs w:val="24"/>
-        </w:rPr>
-        <w:t>3</w:t>
-      </w:r>
-      <w:r>
-        <w:rPr>
-          <w:rFonts w:ascii="Arial" w:eastAsia="宋体" w:hAnsi="Arial" w:cs="Arial"/>
-          <w:color w:val="333333"/>
-          <w:kern w:val="0"/>
-          <w:szCs w:val="24"/>
-        </w:rPr>
-        <w:t>20000</w:t>
-      </w:r>
-      <w:r>
-        <w:rPr>
-          <w:rFonts w:ascii="Arial" w:eastAsia="宋体" w:hAnsi="Arial" w:cs="Arial" w:hint="eastAsia"/>
-          <w:color w:val="333333"/>
-          <w:kern w:val="0"/>
-          <w:szCs w:val="24"/>
-        </w:rPr>
-        <w:t>上下波动，</w:t>
+        <w:t>5000</w:t>
       </w:r>
       <w:r>
         <w:rPr>
@@ -3003,12 +2745,20 @@
           <w:kern w:val="0"/>
           <w:szCs w:val="24"/>
         </w:rPr>
-        <w:t>这将会生育</w:t>
-      </w:r>
-      <w:r>
-        <w:rPr>
-          <w:rFonts w:ascii="Arial" w:eastAsia="宋体" w:hAnsi="Arial" w:cs="Arial" w:hint="eastAsia"/>
-          <w:strike/>
+        <w:t>头另一性别的小鹿，并且是在非特定十七每年的各个年龄段小鹿的数量。</w:t>
+      </w:r>
+      <w:r>
+        <w:rPr>
+          <w:rFonts w:ascii="Arial" w:eastAsia="宋体" w:hAnsi="Arial" w:cs="Arial" w:hint="eastAsia"/>
+          <w:color w:val="333333"/>
+          <w:kern w:val="0"/>
+          <w:szCs w:val="24"/>
+        </w:rPr>
+        <w:t>在此之后的每一年，不同年龄段的公鹿和母鹿的数量都分别增加</w:t>
+      </w:r>
+      <w:r>
+        <w:rPr>
+          <w:rFonts w:ascii="Arial" w:eastAsia="宋体" w:hAnsi="Arial" w:cs="Arial" w:hint="eastAsia"/>
           <w:color w:val="333333"/>
           <w:kern w:val="0"/>
           <w:szCs w:val="24"/>
@@ -3018,7 +2768,6 @@
       <w:r>
         <w:rPr>
           <w:rFonts w:ascii="Arial" w:eastAsia="宋体" w:hAnsi="Arial" w:cs="Arial"/>
-          <w:strike/>
           <w:color w:val="333333"/>
           <w:kern w:val="0"/>
           <w:szCs w:val="24"/>
@@ -3028,43 +2777,6 @@
       <w:r>
         <w:rPr>
           <w:rFonts w:ascii="Arial" w:eastAsia="宋体" w:hAnsi="Arial" w:cs="Arial" w:hint="eastAsia"/>
-          <w:strike/>
-          <w:color w:val="333333"/>
-          <w:kern w:val="0"/>
-          <w:szCs w:val="24"/>
-        </w:rPr>
-        <w:t>头另一性别的小鹿，并且是在非特定十七每年的各个年龄段小鹿的数量。</w:t>
-      </w:r>
-      <w:r>
-        <w:rPr>
-          <w:rFonts w:ascii="Arial" w:eastAsia="宋体" w:hAnsi="Arial" w:cs="Arial" w:hint="eastAsia"/>
-          <w:color w:val="333333"/>
-          <w:kern w:val="0"/>
-          <w:szCs w:val="24"/>
-        </w:rPr>
-        <w:t>在此之后的每一年，不同年龄段的公鹿和母鹿的数量都分别增加</w:t>
-      </w:r>
-      <w:r>
-        <w:rPr>
-          <w:rFonts w:ascii="Arial" w:eastAsia="宋体" w:hAnsi="Arial" w:cs="Arial" w:hint="eastAsia"/>
-          <w:color w:val="333333"/>
-          <w:kern w:val="0"/>
-          <w:szCs w:val="24"/>
-        </w:rPr>
-        <w:t>6</w:t>
-      </w:r>
-      <w:r>
-        <w:rPr>
-          <w:rFonts w:ascii="Arial" w:eastAsia="宋体" w:hAnsi="Arial" w:cs="Arial"/>
-          <w:color w:val="333333"/>
-          <w:kern w:val="0"/>
-          <w:szCs w:val="24"/>
-        </w:rPr>
-        <w:t>5000</w:t>
-      </w:r>
-      <w:r>
-        <w:rPr>
-          <w:rFonts w:ascii="Arial" w:eastAsia="宋体" w:hAnsi="Arial" w:cs="Arial" w:hint="eastAsia"/>
           <w:color w:val="333333"/>
           <w:kern w:val="0"/>
           <w:szCs w:val="24"/>
@@ -3091,7 +2803,7 @@
         <w:shd w:val="clear" w:color="auto" w:fill="FFFFFF"/>
         <w:jc w:val="left"/>
         <w:rPr>
-          <w:rFonts w:ascii="Arial" w:eastAsia="宋体" w:hAnsi="Arial" w:cs="Arial" w:hint="eastAsia"/>
+          <w:rFonts w:ascii="Arial" w:eastAsia="宋体" w:hAnsi="Arial" w:cs="Arial"/>
           <w:color w:val="333333"/>
           <w:kern w:val="0"/>
           <w:szCs w:val="24"/>
@@ -3256,7 +2968,7 @@
         <w:shd w:val="clear" w:color="auto" w:fill="FFFFFF"/>
         <w:jc w:val="left"/>
         <w:rPr>
-          <w:rFonts w:ascii="Arial" w:eastAsia="宋体" w:hAnsi="Arial" w:cs="Arial" w:hint="eastAsia"/>
+          <w:rFonts w:ascii="Arial" w:eastAsia="宋体" w:hAnsi="Arial" w:cs="Arial"/>
           <w:color w:val="333333"/>
           <w:kern w:val="0"/>
           <w:szCs w:val="24"/>
@@ -3318,7 +3030,7 @@
         <w:shd w:val="clear" w:color="auto" w:fill="FFFFFF"/>
         <w:jc w:val="left"/>
         <w:rPr>
-          <w:rFonts w:ascii="Arial" w:eastAsia="宋体" w:hAnsi="Arial" w:cs="Arial" w:hint="eastAsia"/>
+          <w:rFonts w:ascii="Arial" w:eastAsia="宋体" w:hAnsi="Arial" w:cs="Arial"/>
           <w:color w:val="333333"/>
           <w:kern w:val="0"/>
           <w:szCs w:val="24"/>
@@ -3363,62 +3075,80 @@
           <w:szCs w:val="24"/>
         </w:rPr>
         <w:br/>
-        <w:t xml:space="preserve">The causes of this population rebound are consequences of other human actions. First, the major predators of deer-wolves, cougar, and lynx-have been greatly reduced in numbers. Second, conservation has been insured by limiting times for and types of hunting. But the most profound reason for the restoration of high population numbers has been the fate of the forests. Great tracts of lowland country deforested by logging, fire, or both have become ideal feeding grounds of deer. In addition to finding an increase of suitable browse, like huckleberry and vine maple, Arthur </w:t>
-      </w:r>
-      <w:proofErr w:type="spellStart"/>
-      <w:r>
-        <w:rPr>
-          <w:rFonts w:ascii="Arial" w:eastAsia="宋体" w:hAnsi="Arial" w:cs="Arial"/>
-          <w:color w:val="333333"/>
-          <w:kern w:val="0"/>
-          <w:szCs w:val="24"/>
-        </w:rPr>
-        <w:t>Einarsen</w:t>
-      </w:r>
-      <w:proofErr w:type="spellEnd"/>
-      <w:r>
-        <w:rPr>
-          <w:rFonts w:ascii="Arial" w:eastAsia="宋体" w:hAnsi="Arial" w:cs="Arial"/>
-          <w:color w:val="333333"/>
-          <w:kern w:val="0"/>
-          <w:szCs w:val="24"/>
-        </w:rPr>
-        <w:t>, longtime game biologist in the Pacific Northwest, found quality of browse in the open areas to be substantially more nutritive. The protein content of shade-grown vegetation, for example, was much lower than that for plants grown in clearings.</w:t>
-      </w:r>
-    </w:p>
-    <w:p>
-      <w:pPr>
-        <w:widowControl/>
-        <w:shd w:val="clear" w:color="auto" w:fill="FFFFFF"/>
-        <w:jc w:val="left"/>
-        <w:rPr>
-          <w:rFonts w:ascii="Arial" w:eastAsia="宋体" w:hAnsi="Arial" w:cs="Arial"/>
-          <w:color w:val="333333"/>
-          <w:kern w:val="0"/>
-          <w:szCs w:val="24"/>
-        </w:rPr>
-      </w:pPr>
-    </w:p>
-    <w:p>
-      <w:pPr>
-        <w:widowControl/>
-        <w:shd w:val="clear" w:color="auto" w:fill="FFFFFF"/>
-        <w:jc w:val="left"/>
-        <w:rPr>
-          <w:rFonts w:ascii="Arial" w:eastAsia="宋体" w:hAnsi="Arial" w:cs="Arial"/>
-          <w:color w:val="333333"/>
-          <w:kern w:val="0"/>
-          <w:szCs w:val="24"/>
-        </w:rPr>
-      </w:pPr>
-      <w:r>
-        <w:rPr>
-          <w:rFonts w:ascii="Arial" w:eastAsia="宋体" w:hAnsi="Arial" w:cs="Arial" w:hint="eastAsia"/>
-          <w:color w:val="333333"/>
-          <w:kern w:val="0"/>
-          <w:szCs w:val="24"/>
-        </w:rPr>
-        <w:t>翻译：这个数量会反弹的原因是其他人类行为的结果。首先，鹿群主要的捕食者</w:t>
+        <w:t>The causes of this population rebound are consequences of other human actions. First, the major predators of deer-wolves, cougar, and lynx-have been greatly reduced in numbers. Second, conservation has been insured by limiting times for and types of hunting. But the most profound reason for the restoration of high population numbers has been the fate of the forests. Great tracts of lowland country deforested by logging, fire, or both have become ideal feeding grounds of deer. In addition to finding an increase of suitable browse, like huckleberry and vine maple, Arthur Einarsen, longtime game biologist in the Pacific Northwest, found quality of browse in the open areas to be substantially more nutritive. The protein content of shade-grown vegetation, for example, was much lower than that for plants grown in clearings.</w:t>
+      </w:r>
+    </w:p>
+    <w:p>
+      <w:pPr>
+        <w:widowControl/>
+        <w:shd w:val="clear" w:color="auto" w:fill="FFFFFF"/>
+        <w:jc w:val="left"/>
+        <w:rPr>
+          <w:rFonts w:ascii="Arial" w:eastAsia="宋体" w:hAnsi="Arial" w:cs="Arial"/>
+          <w:color w:val="333333"/>
+          <w:kern w:val="0"/>
+          <w:szCs w:val="24"/>
+        </w:rPr>
+      </w:pPr>
+    </w:p>
+    <w:p>
+      <w:pPr>
+        <w:widowControl/>
+        <w:shd w:val="clear" w:color="auto" w:fill="FFFFFF"/>
+        <w:jc w:val="left"/>
+        <w:rPr>
+          <w:rFonts w:ascii="Arial" w:eastAsia="宋体" w:hAnsi="Arial" w:cs="Arial"/>
+          <w:color w:val="333333"/>
+          <w:kern w:val="0"/>
+          <w:szCs w:val="24"/>
+        </w:rPr>
+      </w:pPr>
+      <w:r>
+        <w:rPr>
+          <w:rFonts w:ascii="Arial" w:eastAsia="宋体" w:hAnsi="Arial" w:cs="Arial" w:hint="eastAsia"/>
+          <w:color w:val="333333"/>
+          <w:kern w:val="0"/>
+          <w:szCs w:val="24"/>
+        </w:rPr>
+        <w:t>翻译：</w:t>
+      </w:r>
+      <w:r>
+        <w:rPr>
+          <w:rFonts w:ascii="Arial" w:eastAsia="宋体" w:hAnsi="Arial" w:cs="Arial" w:hint="eastAsia"/>
+          <w:strike/>
+          <w:color w:val="333333"/>
+          <w:kern w:val="0"/>
+          <w:szCs w:val="24"/>
+        </w:rPr>
+        <w:t>这个数量会反弹的原因是其他人类行为的结果</w:t>
+      </w:r>
+      <w:r>
+        <w:rPr>
+          <w:rFonts w:ascii="Arial" w:eastAsia="宋体" w:hAnsi="Arial" w:cs="Arial" w:hint="eastAsia"/>
+          <w:color w:val="333333"/>
+          <w:kern w:val="0"/>
+          <w:szCs w:val="24"/>
+        </w:rPr>
+        <w:t>。</w:t>
+      </w:r>
+      <w:r>
+        <w:rPr>
+          <w:rFonts w:ascii="Arial" w:eastAsia="宋体" w:hAnsi="Arial" w:cs="Arial" w:hint="eastAsia"/>
+          <w:color w:val="333333"/>
+          <w:kern w:val="0"/>
+          <w:szCs w:val="24"/>
+          <w:highlight w:val="yellow"/>
+        </w:rPr>
+        <w:t>鹿群数量的反弹是由于人类其他行为造成的</w:t>
+      </w:r>
+      <w:r>
+        <w:rPr>
+          <w:rFonts w:ascii="Arial" w:eastAsia="宋体" w:hAnsi="Arial" w:cs="Arial" w:hint="eastAsia"/>
+          <w:color w:val="333333"/>
+          <w:kern w:val="0"/>
+          <w:szCs w:val="24"/>
+        </w:rPr>
+        <w:t>。首先，鹿群主要的捕食者</w:t>
       </w:r>
       <w:r>
         <w:rPr>
@@ -3445,16 +3175,190 @@
           <w:kern w:val="0"/>
           <w:szCs w:val="24"/>
         </w:rPr>
-        <w:t>美洲狮等等的数量在下降；第二，通过限制打猎的时间和类型的保护措施已经被确认。但是鹿群数量恢复的如此之高的主要的原因是森林的命运。低洼地区的</w:t>
-      </w:r>
-      <w:r>
-        <w:rPr>
-          <w:rFonts w:ascii="Arial" w:eastAsia="宋体" w:hAnsi="Arial" w:cs="Arial" w:hint="eastAsia"/>
-          <w:color w:val="333333"/>
-          <w:kern w:val="0"/>
-          <w:szCs w:val="24"/>
-        </w:rPr>
-        <w:t>乡村通过砍伐，火烧，或者兼而有之的方法使得大片土地变为理想的喂养鹿群的土地。并且为了找到适合长草的地方，比如</w:t>
+        <w:t>美洲狮等等的数量在</w:t>
+      </w:r>
+      <w:r>
+        <w:rPr>
+          <w:rFonts w:ascii="Arial" w:eastAsia="宋体" w:hAnsi="Arial" w:cs="Arial" w:hint="eastAsia"/>
+          <w:color w:val="333333"/>
+          <w:kern w:val="0"/>
+          <w:szCs w:val="24"/>
+          <w:highlight w:val="yellow"/>
+        </w:rPr>
+        <w:t>急剧</w:t>
+      </w:r>
+      <w:r>
+        <w:rPr>
+          <w:rFonts w:ascii="Arial" w:eastAsia="宋体" w:hAnsi="Arial" w:cs="Arial" w:hint="eastAsia"/>
+          <w:color w:val="333333"/>
+          <w:kern w:val="0"/>
+          <w:szCs w:val="24"/>
+        </w:rPr>
+        <w:t>下降；第二，通过限制打猎的时间和</w:t>
+      </w:r>
+      <w:r>
+        <w:rPr>
+          <w:rFonts w:ascii="Arial" w:eastAsia="宋体" w:hAnsi="Arial" w:cs="Arial" w:hint="eastAsia"/>
+          <w:strike/>
+          <w:color w:val="333333"/>
+          <w:kern w:val="0"/>
+          <w:szCs w:val="24"/>
+        </w:rPr>
+        <w:t>类型</w:t>
+      </w:r>
+      <w:r>
+        <w:rPr>
+          <w:rFonts w:ascii="Arial" w:eastAsia="宋体" w:hAnsi="Arial" w:cs="Arial" w:hint="eastAsia"/>
+          <w:color w:val="333333"/>
+          <w:kern w:val="0"/>
+          <w:szCs w:val="24"/>
+          <w:highlight w:val="yellow"/>
+        </w:rPr>
+        <w:t>捕猎种类来保护鹿群</w:t>
+      </w:r>
+      <w:r>
+        <w:rPr>
+          <w:rFonts w:ascii="Arial" w:eastAsia="宋体" w:hAnsi="Arial" w:cs="Arial" w:hint="eastAsia"/>
+          <w:strike/>
+          <w:color w:val="333333"/>
+          <w:kern w:val="0"/>
+          <w:szCs w:val="24"/>
+        </w:rPr>
+        <w:t>保护措施已经被确认</w:t>
+      </w:r>
+      <w:r>
+        <w:rPr>
+          <w:rFonts w:ascii="Arial" w:eastAsia="宋体" w:hAnsi="Arial" w:cs="Arial" w:hint="eastAsia"/>
+          <w:color w:val="333333"/>
+          <w:kern w:val="0"/>
+          <w:szCs w:val="24"/>
+        </w:rPr>
+        <w:t>。但是鹿群数量恢复</w:t>
+      </w:r>
+      <w:r>
+        <w:rPr>
+          <w:rFonts w:ascii="Arial" w:eastAsia="宋体" w:hAnsi="Arial" w:cs="Arial" w:hint="eastAsia"/>
+          <w:strike/>
+          <w:color w:val="333333"/>
+          <w:kern w:val="0"/>
+          <w:szCs w:val="24"/>
+        </w:rPr>
+        <w:t>的如此之高</w:t>
+      </w:r>
+      <w:r>
+        <w:rPr>
+          <w:rFonts w:ascii="Arial" w:eastAsia="宋体" w:hAnsi="Arial" w:cs="Arial" w:hint="eastAsia"/>
+          <w:color w:val="333333"/>
+          <w:kern w:val="0"/>
+          <w:szCs w:val="24"/>
+        </w:rPr>
+        <w:t>的主要的原因是森林的命运。低洼地区的</w:t>
+      </w:r>
+      <w:r>
+        <w:rPr>
+          <w:rFonts w:ascii="Arial" w:eastAsia="宋体" w:hAnsi="Arial" w:cs="Arial" w:hint="eastAsia"/>
+          <w:strike/>
+          <w:color w:val="333333"/>
+          <w:kern w:val="0"/>
+          <w:szCs w:val="24"/>
+        </w:rPr>
+        <w:t>乡村通过</w:t>
+      </w:r>
+      <w:r>
+        <w:rPr>
+          <w:rFonts w:ascii="Arial" w:eastAsia="宋体" w:hAnsi="Arial" w:cs="Arial" w:hint="eastAsia"/>
+          <w:color w:val="333333"/>
+          <w:kern w:val="0"/>
+          <w:szCs w:val="24"/>
+          <w:highlight w:val="yellow"/>
+        </w:rPr>
+        <w:t>树木被</w:t>
+      </w:r>
+      <w:r>
+        <w:rPr>
+          <w:rFonts w:ascii="Arial" w:eastAsia="宋体" w:hAnsi="Arial" w:cs="Arial" w:hint="eastAsia"/>
+          <w:color w:val="333333"/>
+          <w:kern w:val="0"/>
+          <w:szCs w:val="24"/>
+        </w:rPr>
+        <w:t>砍伐，火烧，或者兼而有之</w:t>
+      </w:r>
+      <w:r>
+        <w:rPr>
+          <w:rFonts w:ascii="Arial" w:eastAsia="宋体" w:hAnsi="Arial" w:cs="Arial" w:hint="eastAsia"/>
+          <w:strike/>
+          <w:color w:val="333333"/>
+          <w:kern w:val="0"/>
+          <w:szCs w:val="24"/>
+        </w:rPr>
+        <w:t>的方法</w:t>
+      </w:r>
+      <w:r>
+        <w:rPr>
+          <w:rFonts w:ascii="Arial" w:eastAsia="宋体" w:hAnsi="Arial" w:cs="Arial" w:hint="eastAsia"/>
+          <w:color w:val="333333"/>
+          <w:kern w:val="0"/>
+          <w:szCs w:val="24"/>
+        </w:rPr>
+        <w:t>使得大片土地变为理想的喂养鹿群的</w:t>
+      </w:r>
+      <w:r>
+        <w:rPr>
+          <w:rFonts w:ascii="Arial" w:eastAsia="宋体" w:hAnsi="Arial" w:cs="Arial" w:hint="eastAsia"/>
+          <w:strike/>
+          <w:color w:val="333333"/>
+          <w:kern w:val="0"/>
+          <w:szCs w:val="24"/>
+        </w:rPr>
+        <w:t>土地</w:t>
+      </w:r>
+      <w:r>
+        <w:rPr>
+          <w:rFonts w:ascii="Arial" w:eastAsia="宋体" w:hAnsi="Arial" w:cs="Arial" w:hint="eastAsia"/>
+          <w:color w:val="333333"/>
+          <w:kern w:val="0"/>
+          <w:szCs w:val="24"/>
+          <w:highlight w:val="yellow"/>
+        </w:rPr>
+        <w:t>生活场所</w:t>
+      </w:r>
+      <w:r>
+        <w:rPr>
+          <w:rFonts w:ascii="Arial" w:eastAsia="宋体" w:hAnsi="Arial" w:cs="Arial" w:hint="eastAsia"/>
+          <w:color w:val="333333"/>
+          <w:kern w:val="0"/>
+          <w:szCs w:val="24"/>
+        </w:rPr>
+        <w:t>。并且为了找到</w:t>
+      </w:r>
+      <w:r>
+        <w:rPr>
+          <w:rFonts w:ascii="Arial" w:eastAsia="宋体" w:hAnsi="Arial" w:cs="Arial" w:hint="eastAsia"/>
+          <w:strike/>
+          <w:color w:val="333333"/>
+          <w:kern w:val="0"/>
+          <w:szCs w:val="24"/>
+        </w:rPr>
+        <w:t>适合长草的地方</w:t>
+      </w:r>
+      <w:r>
+        <w:rPr>
+          <w:rFonts w:ascii="Arial" w:eastAsia="宋体" w:hAnsi="Arial" w:cs="Arial" w:hint="eastAsia"/>
+          <w:color w:val="333333"/>
+          <w:kern w:val="0"/>
+          <w:szCs w:val="24"/>
+          <w:highlight w:val="yellow"/>
+        </w:rPr>
+        <w:t>更适合的绿叶</w:t>
+      </w:r>
+      <w:r>
+        <w:rPr>
+          <w:rFonts w:ascii="Arial" w:eastAsia="宋体" w:hAnsi="Arial" w:cs="Arial" w:hint="eastAsia"/>
+          <w:color w:val="333333"/>
+          <w:kern w:val="0"/>
+          <w:szCs w:val="24"/>
+        </w:rPr>
+        <w:t>，比如</w:t>
       </w:r>
       <w:r>
         <w:rPr>
@@ -3508,19 +3412,17 @@
           <w:kern w:val="0"/>
           <w:szCs w:val="24"/>
         </w:rPr>
-        <w:t>发现在一个开</w:t>
-      </w:r>
-      <w:proofErr w:type="gramStart"/>
-      <w:r>
-        <w:rPr>
-          <w:rFonts w:ascii="Arial" w:eastAsia="宋体" w:hAnsi="Arial" w:cs="Arial" w:hint="eastAsia"/>
-          <w:color w:val="333333"/>
-          <w:kern w:val="0"/>
-          <w:szCs w:val="24"/>
-        </w:rPr>
-        <w:t>旷</w:t>
-      </w:r>
-      <w:proofErr w:type="gramEnd"/>
+        <w:t>发现在一个</w:t>
+      </w:r>
+      <w:r>
+        <w:rPr>
+          <w:rFonts w:ascii="Arial" w:eastAsia="宋体" w:hAnsi="Arial" w:cs="Arial" w:hint="eastAsia"/>
+          <w:color w:val="333333"/>
+          <w:kern w:val="0"/>
+          <w:szCs w:val="24"/>
+        </w:rPr>
+        <w:t>空旷</w:t>
+      </w:r>
       <w:r>
         <w:rPr>
           <w:rFonts w:ascii="Arial" w:eastAsia="宋体" w:hAnsi="Arial" w:cs="Arial" w:hint="eastAsia"/>
@@ -3711,9 +3613,6 @@
     <w:p>
       <w:pPr>
         <w:pStyle w:val="a4"/>
-        <w:rPr>
-          <w:rFonts w:hint="eastAsia"/>
-        </w:rPr>
       </w:pPr>
       <w:r>
         <w:rPr>
@@ -3733,9 +3632,6 @@
     <w:p>
       <w:pPr>
         <w:pStyle w:val="a4"/>
-        <w:rPr>
-          <w:rFonts w:hint="eastAsia"/>
-        </w:rPr>
       </w:pPr>
       <w:r>
         <w:rPr>
@@ -3795,6 +3691,44 @@
   <w16cid:commentId w16cid:paraId="38D7C112" w16cid:durableId="2591C23C"/>
   <w16cid:commentId w16cid:paraId="3A5D7811" w16cid:durableId="2591C21D"/>
 </w16cid:commentsIds>
+</file>
+
+<file path=word/endnotes.xml><?xml version="1.0" encoding="utf-8"?>
+<w:endnotes xmlns:wpc="http://schemas.microsoft.com/office/word/2010/wordprocessingCanvas" xmlns:cx="http://schemas.microsoft.com/office/drawing/2014/chartex" xmlns:cx1="http://schemas.microsoft.com/office/drawing/2015/9/8/chartex" xmlns:cx2="http://schemas.microsoft.com/office/drawing/2015/10/21/chartex" xmlns:cx3="http://schemas.microsoft.com/office/drawing/2016/5/9/chartex" xmlns:cx4="http://schemas.microsoft.com/office/drawing/2016/5/10/chartex" xmlns:cx5="http://schemas.microsoft.com/office/drawing/2016/5/11/chartex" xmlns:cx6="http://schemas.microsoft.com/office/drawing/2016/5/12/chartex" xmlns:cx7="http://schemas.microsoft.com/office/drawing/2016/5/13/chartex" xmlns:cx8="http://schemas.microsoft.com/office/drawing/2016/5/14/chartex" xmlns:mc="http://schemas.openxmlformats.org/markup-compatibility/2006" xmlns:aink="http://schemas.microsoft.com/office/drawing/2016/ink" xmlns:am3d="http://schemas.microsoft.com/office/drawing/2017/model3d" xmlns:o="urn:schemas-microsoft-com:office:office" xmlns:r="http://schemas.openxmlformats.org/officeDocument/2006/relationships" xmlns:m="http://schemas.openxmlformats.org/officeDocument/2006/math" xmlns:v="urn:schemas-microsoft-com:vml" xmlns:wp14="http://schemas.microsoft.com/office/word/2010/wordprocessingDrawing" xmlns:wp="http://schemas.openxmlformats.org/drawingml/2006/wordprocessingDrawing" xmlns:w10="urn:schemas-microsoft-com:office:word" xmlns:w="http://schemas.openxmlformats.org/wordprocessingml/2006/main" xmlns:w14="http://schemas.microsoft.com/office/word/2010/wordml" xmlns:w15="http://schemas.microsoft.com/office/word/2012/wordml" xmlns:w16cex="http://schemas.microsoft.com/office/word/2018/wordml/cex" xmlns:w16cid="http://schemas.microsoft.com/office/word/2016/wordml/cid" xmlns:w16="http://schemas.microsoft.com/office/word/2018/wordml" xmlns:w16sdtdh="http://schemas.microsoft.com/office/word/2020/wordml/sdtdatahash" xmlns:w16se="http://schemas.microsoft.com/office/word/2015/wordml/symex" xmlns:wpg="http://schemas.microsoft.com/office/word/2010/wordprocessingGroup" xmlns:wpi="http://schemas.microsoft.com/office/word/2010/wordprocessingInk" xmlns:wne="http://schemas.microsoft.com/office/word/2006/wordml" xmlns:wps="http://schemas.microsoft.com/office/word/2010/wordprocessingShape" mc:Ignorable="w14 w15 w16se w16cid w16 w16cex w16sdtdh wp14">
+  <w:endnote w:type="separator" w:id="-1">
+    <w:p>
+      <w:r>
+        <w:separator/>
+      </w:r>
+    </w:p>
+  </w:endnote>
+  <w:endnote w:type="continuationSeparator" w:id="0">
+    <w:p>
+      <w:r>
+        <w:continuationSeparator/>
+      </w:r>
+    </w:p>
+  </w:endnote>
+</w:endnotes>
+</file>
+
+<file path=word/footnotes.xml><?xml version="1.0" encoding="utf-8"?>
+<w:footnotes xmlns:wpc="http://schemas.microsoft.com/office/word/2010/wordprocessingCanvas" xmlns:cx="http://schemas.microsoft.com/office/drawing/2014/chartex" xmlns:cx1="http://schemas.microsoft.com/office/drawing/2015/9/8/chartex" xmlns:cx2="http://schemas.microsoft.com/office/drawing/2015/10/21/chartex" xmlns:cx3="http://schemas.microsoft.com/office/drawing/2016/5/9/chartex" xmlns:cx4="http://schemas.microsoft.com/office/drawing/2016/5/10/chartex" xmlns:cx5="http://schemas.microsoft.com/office/drawing/2016/5/11/chartex" xmlns:cx6="http://schemas.microsoft.com/office/drawing/2016/5/12/chartex" xmlns:cx7="http://schemas.microsoft.com/office/drawing/2016/5/13/chartex" xmlns:cx8="http://schemas.microsoft.com/office/drawing/2016/5/14/chartex" xmlns:mc="http://schemas.openxmlformats.org/markup-compatibility/2006" xmlns:aink="http://schemas.microsoft.com/office/drawing/2016/ink" xmlns:am3d="http://schemas.microsoft.com/office/drawing/2017/model3d" xmlns:o="urn:schemas-microsoft-com:office:office" xmlns:r="http://schemas.openxmlformats.org/officeDocument/2006/relationships" xmlns:m="http://schemas.openxmlformats.org/officeDocument/2006/math" xmlns:v="urn:schemas-microsoft-com:vml" xmlns:wp14="http://schemas.microsoft.com/office/word/2010/wordprocessingDrawing" xmlns:wp="http://schemas.openxmlformats.org/drawingml/2006/wordprocessingDrawing" xmlns:w10="urn:schemas-microsoft-com:office:word" xmlns:w="http://schemas.openxmlformats.org/wordprocessingml/2006/main" xmlns:w14="http://schemas.microsoft.com/office/word/2010/wordml" xmlns:w15="http://schemas.microsoft.com/office/word/2012/wordml" xmlns:w16cex="http://schemas.microsoft.com/office/word/2018/wordml/cex" xmlns:w16cid="http://schemas.microsoft.com/office/word/2016/wordml/cid" xmlns:w16="http://schemas.microsoft.com/office/word/2018/wordml" xmlns:w16sdtdh="http://schemas.microsoft.com/office/word/2020/wordml/sdtdatahash" xmlns:w16se="http://schemas.microsoft.com/office/word/2015/wordml/symex" xmlns:wpg="http://schemas.microsoft.com/office/word/2010/wordprocessingGroup" xmlns:wpi="http://schemas.microsoft.com/office/word/2010/wordprocessingInk" xmlns:wne="http://schemas.microsoft.com/office/word/2006/wordml" xmlns:wps="http://schemas.microsoft.com/office/word/2010/wordprocessingShape" mc:Ignorable="w14 w15 w16se w16cid w16 w16cex w16sdtdh wp14">
+  <w:footnote w:type="separator" w:id="-1">
+    <w:p>
+      <w:r>
+        <w:separator/>
+      </w:r>
+    </w:p>
+  </w:footnote>
+  <w:footnote w:type="continuationSeparator" w:id="0">
+    <w:p>
+      <w:r>
+        <w:continuationSeparator/>
+      </w:r>
+    </w:p>
+  </w:footnote>
+</w:footnotes>
 </file>
 
 <file path=word/people.xml><?xml version="1.0" encoding="utf-8"?>
@@ -4356,6 +4290,71 @@
       <w:sz w:val="24"/>
     </w:rPr>
   </w:style>
+  <w:style w:type="paragraph" w:styleId="a8">
+    <w:name w:val="header"/>
+    <w:basedOn w:val="a"/>
+    <w:link w:val="a9"/>
+    <w:uiPriority w:val="99"/>
+    <w:unhideWhenUsed/>
+    <w:rsid w:val="002657D9"/>
+    <w:pPr>
+      <w:pBdr>
+        <w:bottom w:val="single" w:sz="6" w:space="1" w:color="auto"/>
+      </w:pBdr>
+      <w:tabs>
+        <w:tab w:val="center" w:pos="4153"/>
+        <w:tab w:val="right" w:pos="8306"/>
+      </w:tabs>
+      <w:snapToGrid w:val="0"/>
+      <w:jc w:val="center"/>
+    </w:pPr>
+    <w:rPr>
+      <w:sz w:val="18"/>
+      <w:szCs w:val="18"/>
+    </w:rPr>
+  </w:style>
+  <w:style w:type="character" w:customStyle="1" w:styleId="a9">
+    <w:name w:val="页眉 字符"/>
+    <w:basedOn w:val="a0"/>
+    <w:link w:val="a8"/>
+    <w:uiPriority w:val="99"/>
+    <w:rsid w:val="002657D9"/>
+    <w:rPr>
+      <w:sz w:val="18"/>
+      <w:szCs w:val="18"/>
+    </w:rPr>
+  </w:style>
+  <w:style w:type="paragraph" w:styleId="aa">
+    <w:name w:val="footer"/>
+    <w:basedOn w:val="a"/>
+    <w:link w:val="ab"/>
+    <w:uiPriority w:val="99"/>
+    <w:unhideWhenUsed/>
+    <w:rsid w:val="002657D9"/>
+    <w:pPr>
+      <w:tabs>
+        <w:tab w:val="center" w:pos="4153"/>
+        <w:tab w:val="right" w:pos="8306"/>
+      </w:tabs>
+      <w:snapToGrid w:val="0"/>
+      <w:jc w:val="left"/>
+    </w:pPr>
+    <w:rPr>
+      <w:sz w:val="18"/>
+      <w:szCs w:val="18"/>
+    </w:rPr>
+  </w:style>
+  <w:style w:type="character" w:customStyle="1" w:styleId="ab">
+    <w:name w:val="页脚 字符"/>
+    <w:basedOn w:val="a0"/>
+    <w:link w:val="aa"/>
+    <w:uiPriority w:val="99"/>
+    <w:rsid w:val="002657D9"/>
+    <w:rPr>
+      <w:sz w:val="18"/>
+      <w:szCs w:val="18"/>
+    </w:rPr>
+  </w:style>
 </w:styles>
 </file>
 

</xml_diff>